<commit_message>
updated CV for August 2022
</commit_message>
<xml_diff>
--- a/images/CV_HeenaManglani.docx
+++ b/images/CV_HeenaManglani.docx
@@ -45,7 +45,23 @@
           <w:sz w:val="28"/>
           <w:szCs w:val="28"/>
         </w:rPr>
-        <w:t>i, M.A.</w:t>
+        <w:t xml:space="preserve">i, </w:t>
+      </w:r>
+      <w:r>
+        <w:rPr>
+          <w:b/>
+          <w:sz w:val="28"/>
+          <w:szCs w:val="28"/>
+        </w:rPr>
+        <w:t>Ph.D</w:t>
+      </w:r>
+      <w:r>
+        <w:rPr>
+          <w:b/>
+          <w:sz w:val="28"/>
+          <w:szCs w:val="28"/>
+        </w:rPr>
+        <w:t>.</w:t>
       </w:r>
     </w:p>
     <w:p>
@@ -348,6 +364,116 @@
       <w:pPr>
         <w:spacing w:line="276" w:lineRule="auto"/>
         <w:rPr>
+          <w:bCs/>
+          <w:iCs/>
+          <w:sz w:val="22"/>
+          <w:szCs w:val="22"/>
+        </w:rPr>
+      </w:pPr>
+      <w:r>
+        <w:rPr>
+          <w:iCs/>
+          <w:sz w:val="22"/>
+          <w:szCs w:val="22"/>
+        </w:rPr>
+        <w:t>07/22 – present</w:t>
+      </w:r>
+      <w:r>
+        <w:rPr>
+          <w:iCs/>
+          <w:sz w:val="22"/>
+          <w:szCs w:val="22"/>
+        </w:rPr>
+        <w:tab/>
+      </w:r>
+      <w:r>
+        <w:rPr>
+          <w:iCs/>
+          <w:sz w:val="22"/>
+          <w:szCs w:val="22"/>
+        </w:rPr>
+        <w:tab/>
+      </w:r>
+      <w:r>
+        <w:rPr>
+          <w:iCs/>
+          <w:sz w:val="22"/>
+          <w:szCs w:val="22"/>
+        </w:rPr>
+        <w:tab/>
+        <w:t xml:space="preserve">T32 Research Fellow in Integrative Medicine, </w:t>
+      </w:r>
+      <w:r>
+        <w:rPr>
+          <w:bCs/>
+          <w:iCs/>
+          <w:sz w:val="22"/>
+          <w:szCs w:val="22"/>
+        </w:rPr>
+        <w:t>Harvard Medical School</w:t>
+      </w:r>
+    </w:p>
+    <w:p>
+      <w:pPr>
+        <w:spacing w:line="276" w:lineRule="auto"/>
+        <w:ind w:left="2880" w:hanging="360"/>
+        <w:rPr>
+          <w:iCs/>
+          <w:sz w:val="22"/>
+          <w:szCs w:val="22"/>
+        </w:rPr>
+      </w:pPr>
+      <w:r>
+        <w:rPr>
+          <w:bCs/>
+          <w:iCs/>
+          <w:sz w:val="22"/>
+          <w:szCs w:val="22"/>
+        </w:rPr>
+        <w:tab/>
+        <w:t xml:space="preserve">Clinical Psychology Fellow, Psychiatry, </w:t>
+      </w:r>
+      <w:r>
+        <w:rPr>
+          <w:bCs/>
+          <w:iCs/>
+          <w:sz w:val="22"/>
+          <w:szCs w:val="22"/>
+        </w:rPr>
+        <w:t>Massachusetts General Hospital</w:t>
+      </w:r>
+      <w:r>
+        <w:rPr>
+          <w:b/>
+          <w:iCs/>
+          <w:sz w:val="22"/>
+          <w:szCs w:val="22"/>
+        </w:rPr>
+        <w:t xml:space="preserve">, </w:t>
+      </w:r>
+      <w:r>
+        <w:rPr>
+          <w:iCs/>
+          <w:sz w:val="22"/>
+          <w:szCs w:val="22"/>
+        </w:rPr>
+        <w:t>Boston, MA</w:t>
+      </w:r>
+    </w:p>
+    <w:p>
+      <w:pPr>
+        <w:spacing w:line="276" w:lineRule="auto"/>
+        <w:rPr>
+          <w:iCs/>
+          <w:sz w:val="22"/>
+          <w:szCs w:val="22"/>
+        </w:rPr>
+      </w:pPr>
+    </w:p>
+    <w:p>
+      <w:pPr>
+        <w:spacing w:line="276" w:lineRule="auto"/>
+        <w:rPr>
           <w:iCs/>
           <w:sz w:val="22"/>
           <w:szCs w:val="22"/>
@@ -495,7 +621,23 @@
           <w:sz w:val="22"/>
           <w:szCs w:val="22"/>
         </w:rPr>
-        <w:t>08/15 – 06/</w:t>
+        <w:t>08/15 – 0</w:t>
+      </w:r>
+      <w:r>
+        <w:rPr>
+          <w:iCs/>
+          <w:sz w:val="22"/>
+          <w:szCs w:val="22"/>
+        </w:rPr>
+        <w:t>6</w:t>
+      </w:r>
+      <w:r>
+        <w:rPr>
+          <w:iCs/>
+          <w:sz w:val="22"/>
+          <w:szCs w:val="22"/>
+        </w:rPr>
+        <w:t>/</w:t>
       </w:r>
       <w:r>
         <w:rPr>
@@ -519,23 +661,15 @@
           <w:sz w:val="22"/>
           <w:szCs w:val="22"/>
         </w:rPr>
-        <w:t xml:space="preserve"> (</w:t>
-      </w:r>
-      <w:r>
-        <w:rPr>
-          <w:iCs/>
-          <w:sz w:val="22"/>
-          <w:szCs w:val="22"/>
-        </w:rPr>
-        <w:t>Anticipated*</w:t>
-      </w:r>
-      <w:r>
-        <w:rPr>
-          <w:iCs/>
-          <w:sz w:val="22"/>
-          <w:szCs w:val="22"/>
-        </w:rPr>
-        <w:t>)</w:t>
+        <w:tab/>
+      </w:r>
+      <w:r>
+        <w:rPr>
+          <w:iCs/>
+          <w:sz w:val="22"/>
+          <w:szCs w:val="22"/>
+        </w:rPr>
+        <w:tab/>
       </w:r>
       <w:r>
         <w:rPr>
@@ -954,6 +1088,31 @@
     <w:p>
       <w:pPr>
         <w:spacing w:line="276" w:lineRule="auto"/>
+        <w:ind w:left="2160" w:hanging="2160"/>
+        <w:rPr>
+          <w:sz w:val="22"/>
+          <w:szCs w:val="22"/>
+        </w:rPr>
+      </w:pPr>
+      <w:r>
+        <w:rPr>
+          <w:sz w:val="22"/>
+          <w:szCs w:val="22"/>
+        </w:rPr>
+        <w:t>Spring 2022</w:t>
+      </w:r>
+      <w:r>
+        <w:rPr>
+          <w:sz w:val="22"/>
+          <w:szCs w:val="22"/>
+        </w:rPr>
+        <w:tab/>
+        <w:t>Credentialing Scholarship from the National Register of Health Service Psychologists</w:t>
+      </w:r>
+    </w:p>
+    <w:p>
+      <w:pPr>
+        <w:spacing w:line="276" w:lineRule="auto"/>
         <w:rPr>
           <w:sz w:val="22"/>
           <w:szCs w:val="22"/>
@@ -1403,6 +1562,427 @@
         </w:rPr>
         <w:t>PEER REVIEIWED PUBLICATIONS</w:t>
       </w:r>
+    </w:p>
+    <w:p>
+      <w:pPr>
+        <w:spacing w:line="276" w:lineRule="auto"/>
+        <w:rPr>
+          <w:bCs/>
+          <w:sz w:val="22"/>
+          <w:szCs w:val="22"/>
+        </w:rPr>
+      </w:pPr>
+      <w:proofErr w:type="spellStart"/>
+      <w:r>
+        <w:rPr>
+          <w:sz w:val="22"/>
+          <w:szCs w:val="22"/>
+        </w:rPr>
+        <w:t>Duraney</w:t>
+      </w:r>
+      <w:proofErr w:type="spellEnd"/>
+      <w:r>
+        <w:rPr>
+          <w:sz w:val="22"/>
+          <w:szCs w:val="22"/>
+        </w:rPr>
+        <w:t xml:space="preserve">, E.J., Fisher M.F., </w:t>
+      </w:r>
+      <w:r>
+        <w:rPr>
+          <w:b/>
+          <w:bCs/>
+          <w:sz w:val="22"/>
+          <w:szCs w:val="22"/>
+        </w:rPr>
+        <w:t>Manglani, H.R.</w:t>
+      </w:r>
+      <w:r>
+        <w:rPr>
+          <w:sz w:val="22"/>
+          <w:szCs w:val="22"/>
+        </w:rPr>
+        <w:t>,</w:t>
+      </w:r>
+      <w:r>
+        <w:rPr>
+          <w:b/>
+          <w:bCs/>
+          <w:sz w:val="22"/>
+          <w:szCs w:val="22"/>
+        </w:rPr>
+        <w:t xml:space="preserve"> </w:t>
+      </w:r>
+      <w:r>
+        <w:rPr>
+          <w:sz w:val="22"/>
+          <w:szCs w:val="22"/>
+        </w:rPr>
+        <w:t xml:space="preserve">Andridge, R.R., </w:t>
+      </w:r>
+      <w:r>
+        <w:rPr>
+          <w:sz w:val="22"/>
+          <w:szCs w:val="22"/>
+        </w:rPr>
+        <w:t xml:space="preserve">&amp; </w:t>
+      </w:r>
+      <w:r>
+        <w:rPr>
+          <w:sz w:val="22"/>
+          <w:szCs w:val="22"/>
+        </w:rPr>
+        <w:t>Prakash, R.S.</w:t>
+      </w:r>
+      <w:r>
+        <w:rPr>
+          <w:sz w:val="22"/>
+          <w:szCs w:val="22"/>
+        </w:rPr>
+        <w:t xml:space="preserve"> (in press). </w:t>
+      </w:r>
+      <w:r>
+        <w:rPr>
+          <w:sz w:val="22"/>
+          <w:szCs w:val="22"/>
+        </w:rPr>
+        <w:t xml:space="preserve">Impact of Mindfulness Training on Daily Use of Emotion Regulation Strategies in Multiple Sclerosis: Secondary Analysis of a Pilot </w:t>
+      </w:r>
+      <w:r>
+        <w:rPr>
+          <w:sz w:val="22"/>
+          <w:szCs w:val="22"/>
+        </w:rPr>
+        <w:lastRenderedPageBreak/>
+        <w:t xml:space="preserve">Randomized Controlled Trial. </w:t>
+      </w:r>
+      <w:r>
+        <w:rPr>
+          <w:bCs/>
+          <w:i/>
+          <w:iCs/>
+          <w:sz w:val="22"/>
+          <w:szCs w:val="22"/>
+        </w:rPr>
+        <w:t>Rehabilitation Psychology</w:t>
+      </w:r>
+      <w:r>
+        <w:rPr>
+          <w:bCs/>
+          <w:sz w:val="22"/>
+          <w:szCs w:val="22"/>
+        </w:rPr>
+        <w:t>.</w:t>
+      </w:r>
+      <w:r>
+        <w:rPr>
+          <w:bCs/>
+          <w:sz w:val="22"/>
+          <w:szCs w:val="22"/>
+        </w:rPr>
+        <w:br/>
+      </w:r>
+    </w:p>
+    <w:p>
+      <w:pPr>
+        <w:spacing w:line="276" w:lineRule="auto"/>
+        <w:rPr>
+          <w:sz w:val="22"/>
+          <w:szCs w:val="22"/>
+        </w:rPr>
+      </w:pPr>
+      <w:r>
+        <w:rPr>
+          <w:sz w:val="22"/>
+          <w:szCs w:val="22"/>
+        </w:rPr>
+        <w:t>Prakash</w:t>
+      </w:r>
+      <w:r>
+        <w:rPr>
+          <w:sz w:val="22"/>
+          <w:szCs w:val="22"/>
+        </w:rPr>
+        <w:t>, R.S., F</w:t>
+      </w:r>
+      <w:r>
+        <w:rPr>
+          <w:sz w:val="22"/>
+          <w:szCs w:val="22"/>
+        </w:rPr>
+        <w:t>ountain-Zaragoza</w:t>
+      </w:r>
+      <w:r>
+        <w:rPr>
+          <w:sz w:val="22"/>
+          <w:szCs w:val="22"/>
+        </w:rPr>
+        <w:t>, S.,</w:t>
+      </w:r>
+      <w:r>
+        <w:rPr>
+          <w:sz w:val="22"/>
+          <w:szCs w:val="22"/>
+        </w:rPr>
+        <w:t xml:space="preserve"> Fisher</w:t>
+      </w:r>
+      <w:r>
+        <w:rPr>
+          <w:sz w:val="22"/>
+          <w:szCs w:val="22"/>
+        </w:rPr>
+        <w:t>, M.,</w:t>
+      </w:r>
+      <w:r>
+        <w:rPr>
+          <w:sz w:val="22"/>
+          <w:szCs w:val="22"/>
+        </w:rPr>
+        <w:t xml:space="preserve"> </w:t>
+      </w:r>
+      <w:proofErr w:type="spellStart"/>
+      <w:r>
+        <w:rPr>
+          <w:sz w:val="22"/>
+          <w:szCs w:val="22"/>
+        </w:rPr>
+        <w:t>Gbadeyan</w:t>
+      </w:r>
+      <w:proofErr w:type="spellEnd"/>
+      <w:r>
+        <w:rPr>
+          <w:sz w:val="22"/>
+          <w:szCs w:val="22"/>
+        </w:rPr>
+        <w:t xml:space="preserve">, O., </w:t>
+      </w:r>
+      <w:r>
+        <w:rPr>
+          <w:sz w:val="22"/>
+          <w:szCs w:val="22"/>
+        </w:rPr>
+        <w:t>Andridge</w:t>
+      </w:r>
+      <w:r>
+        <w:rPr>
+          <w:sz w:val="22"/>
+          <w:szCs w:val="22"/>
+        </w:rPr>
+        <w:t xml:space="preserve">, R., </w:t>
+      </w:r>
+      <w:proofErr w:type="spellStart"/>
+      <w:r>
+        <w:rPr>
+          <w:sz w:val="22"/>
+          <w:szCs w:val="22"/>
+        </w:rPr>
+        <w:t>Kiecolt</w:t>
+      </w:r>
+      <w:proofErr w:type="spellEnd"/>
+      <w:r>
+        <w:rPr>
+          <w:sz w:val="22"/>
+          <w:szCs w:val="22"/>
+        </w:rPr>
+        <w:t>-Glaser</w:t>
+      </w:r>
+      <w:r>
+        <w:rPr>
+          <w:sz w:val="22"/>
+          <w:szCs w:val="22"/>
+        </w:rPr>
+        <w:t>, J.,</w:t>
+      </w:r>
+      <w:r>
+        <w:rPr>
+          <w:sz w:val="22"/>
+          <w:szCs w:val="22"/>
+        </w:rPr>
+        <w:t xml:space="preserve"> </w:t>
+      </w:r>
+      <w:r>
+        <w:rPr>
+          <w:b/>
+          <w:bCs/>
+          <w:sz w:val="22"/>
+          <w:szCs w:val="22"/>
+        </w:rPr>
+        <w:t>Manglani</w:t>
+      </w:r>
+      <w:r>
+        <w:rPr>
+          <w:b/>
+          <w:bCs/>
+          <w:sz w:val="22"/>
+          <w:szCs w:val="22"/>
+        </w:rPr>
+        <w:t>, H.R.</w:t>
+      </w:r>
+      <w:r>
+        <w:rPr>
+          <w:sz w:val="22"/>
+          <w:szCs w:val="22"/>
+        </w:rPr>
+        <w:t>,</w:t>
+      </w:r>
+      <w:r>
+        <w:rPr>
+          <w:sz w:val="22"/>
+          <w:szCs w:val="22"/>
+        </w:rPr>
+        <w:t xml:space="preserve"> </w:t>
+      </w:r>
+      <w:proofErr w:type="spellStart"/>
+      <w:r>
+        <w:rPr>
+          <w:sz w:val="22"/>
+          <w:szCs w:val="22"/>
+        </w:rPr>
+        <w:t>Duraney</w:t>
+      </w:r>
+      <w:proofErr w:type="spellEnd"/>
+      <w:r>
+        <w:rPr>
+          <w:sz w:val="22"/>
+          <w:szCs w:val="22"/>
+        </w:rPr>
+        <w:t>, E.J.,</w:t>
+      </w:r>
+      <w:r>
+        <w:rPr>
+          <w:sz w:val="22"/>
+          <w:szCs w:val="22"/>
+        </w:rPr>
+        <w:t xml:space="preserve"> Shankar</w:t>
+      </w:r>
+      <w:r>
+        <w:rPr>
+          <w:sz w:val="22"/>
+          <w:szCs w:val="22"/>
+        </w:rPr>
+        <w:t>, A.,</w:t>
+      </w:r>
+      <w:r>
+        <w:rPr>
+          <w:sz w:val="22"/>
+          <w:szCs w:val="22"/>
+        </w:rPr>
+        <w:t xml:space="preserve"> McKenna</w:t>
+      </w:r>
+      <w:r>
+        <w:rPr>
+          <w:sz w:val="22"/>
+          <w:szCs w:val="22"/>
+        </w:rPr>
+        <w:t>, M.R.,</w:t>
+      </w:r>
+      <w:r>
+        <w:rPr>
+          <w:sz w:val="22"/>
+          <w:szCs w:val="22"/>
+        </w:rPr>
+        <w:t xml:space="preserve"> Teng</w:t>
+      </w:r>
+      <w:r>
+        <w:rPr>
+          <w:sz w:val="22"/>
+          <w:szCs w:val="22"/>
+        </w:rPr>
+        <w:t>, J.,</w:t>
+      </w:r>
+      <w:r>
+        <w:rPr>
+          <w:sz w:val="22"/>
+          <w:szCs w:val="22"/>
+        </w:rPr>
+        <w:t xml:space="preserve"> </w:t>
+      </w:r>
+      <w:proofErr w:type="spellStart"/>
+      <w:r>
+        <w:rPr>
+          <w:sz w:val="22"/>
+          <w:szCs w:val="22"/>
+        </w:rPr>
+        <w:t>Phansikar</w:t>
+      </w:r>
+      <w:proofErr w:type="spellEnd"/>
+      <w:r>
+        <w:rPr>
+          <w:sz w:val="22"/>
+          <w:szCs w:val="22"/>
+        </w:rPr>
+        <w:t>, M. &amp;</w:t>
+      </w:r>
+      <w:r>
+        <w:rPr>
+          <w:sz w:val="22"/>
+          <w:szCs w:val="22"/>
+        </w:rPr>
+        <w:t xml:space="preserve"> Canter</w:t>
+      </w:r>
+      <w:r>
+        <w:rPr>
+          <w:sz w:val="22"/>
+          <w:szCs w:val="22"/>
+        </w:rPr>
+        <w:t xml:space="preserve">, R. (2022). </w:t>
+      </w:r>
+      <w:r>
+        <w:rPr>
+          <w:sz w:val="22"/>
+          <w:szCs w:val="22"/>
+        </w:rPr>
+        <w:t>Protocol for a Mindfulness-Based Stress Reduction Intervention to Improve Behavioral and Neural Markers of Attentional Control in Older Adults (</w:t>
+      </w:r>
+      <w:proofErr w:type="spellStart"/>
+      <w:r>
+        <w:rPr>
+          <w:sz w:val="22"/>
+          <w:szCs w:val="22"/>
+        </w:rPr>
+        <w:t>HealthyAgers</w:t>
+      </w:r>
+      <w:proofErr w:type="spellEnd"/>
+      <w:r>
+        <w:rPr>
+          <w:sz w:val="22"/>
+          <w:szCs w:val="22"/>
+        </w:rPr>
+        <w:t xml:space="preserve"> Trial)</w:t>
+      </w:r>
+      <w:r>
+        <w:rPr>
+          <w:sz w:val="22"/>
+          <w:szCs w:val="22"/>
+        </w:rPr>
+        <w:t xml:space="preserve">. </w:t>
+      </w:r>
+      <w:r>
+        <w:rPr>
+          <w:i/>
+          <w:iCs/>
+          <w:sz w:val="22"/>
+          <w:szCs w:val="22"/>
+        </w:rPr>
+        <w:t>BMC Geriatrics</w:t>
+      </w:r>
+      <w:r>
+        <w:rPr>
+          <w:sz w:val="22"/>
+          <w:szCs w:val="22"/>
+        </w:rPr>
+        <w:t>.</w:t>
+      </w:r>
+    </w:p>
+    <w:p>
+      <w:pPr>
+        <w:spacing w:line="276" w:lineRule="auto"/>
+        <w:rPr>
+          <w:bCs/>
+          <w:sz w:val="22"/>
+          <w:szCs w:val="22"/>
+        </w:rPr>
+      </w:pPr>
     </w:p>
     <w:p>
       <w:pPr>
@@ -1580,7 +2160,23 @@
           <w:sz w:val="22"/>
           <w:szCs w:val="22"/>
         </w:rPr>
-        <w:t>Fisher, M.F., Duraney, E.J., Nicholas, J.A., &amp; Prakash R.S.</w:t>
+        <w:t xml:space="preserve">Fisher, M.F., </w:t>
+      </w:r>
+      <w:proofErr w:type="spellStart"/>
+      <w:r>
+        <w:rPr>
+          <w:sz w:val="22"/>
+          <w:szCs w:val="22"/>
+        </w:rPr>
+        <w:t>Duraney</w:t>
+      </w:r>
+      <w:proofErr w:type="spellEnd"/>
+      <w:r>
+        <w:rPr>
+          <w:sz w:val="22"/>
+          <w:szCs w:val="22"/>
+        </w:rPr>
+        <w:t>, E.J., Nicholas, J.A., &amp; Prakash R.S.</w:t>
       </w:r>
       <w:r>
         <w:rPr>
@@ -1628,16 +2224,35 @@
         </w:rPr>
         <w:t>.</w:t>
       </w:r>
-    </w:p>
-    <w:p>
-      <w:pPr>
-        <w:spacing w:line="276" w:lineRule="auto"/>
-        <w:rPr>
-          <w:b/>
+      <w:r>
+        <w:rPr>
           <w:bCs/>
           <w:sz w:val="22"/>
           <w:szCs w:val="22"/>
         </w:rPr>
+        <w:t xml:space="preserve"> </w:t>
+      </w:r>
+      <w:hyperlink r:id="rId10" w:history="1">
+        <w:r>
+          <w:rPr>
+            <w:rStyle w:val="Hyperlink"/>
+            <w:bCs/>
+            <w:sz w:val="22"/>
+            <w:szCs w:val="22"/>
+          </w:rPr>
+          <w:t>https://doi.org/10.1177/13524585221088731</w:t>
+        </w:r>
+      </w:hyperlink>
+    </w:p>
+    <w:p>
+      <w:pPr>
+        <w:spacing w:line="276" w:lineRule="auto"/>
+        <w:rPr>
+          <w:b/>
+          <w:bCs/>
+          <w:sz w:val="22"/>
+          <w:szCs w:val="22"/>
+        </w:rPr>
       </w:pPr>
     </w:p>
     <w:p>
@@ -1657,7 +2272,6 @@
           <w:sz w:val="22"/>
           <w:szCs w:val="22"/>
         </w:rPr>
-        <w:lastRenderedPageBreak/>
         <w:t>Manglani, H. R.</w:t>
       </w:r>
       <w:r>
@@ -1699,7 +2313,7 @@
         </w:rPr>
         <w:t xml:space="preserve">, 103493. </w:t>
       </w:r>
-      <w:hyperlink r:id="rId10" w:history="1">
+      <w:hyperlink r:id="rId11" w:history="1">
         <w:r>
           <w:rPr>
             <w:rStyle w:val="Hyperlink"/>
@@ -1727,12 +2341,21 @@
           <w:szCs w:val="22"/>
         </w:rPr>
       </w:pPr>
-      <w:r>
-        <w:rPr>
-          <w:sz w:val="22"/>
-          <w:szCs w:val="22"/>
-        </w:rPr>
-        <w:t xml:space="preserve">Samimy, S., </w:t>
+      <w:proofErr w:type="spellStart"/>
+      <w:r>
+        <w:rPr>
+          <w:sz w:val="22"/>
+          <w:szCs w:val="22"/>
+        </w:rPr>
+        <w:t>Samimy</w:t>
+      </w:r>
+      <w:proofErr w:type="spellEnd"/>
+      <w:r>
+        <w:rPr>
+          <w:sz w:val="22"/>
+          <w:szCs w:val="22"/>
+        </w:rPr>
+        <w:t xml:space="preserve">, S., </w:t>
       </w:r>
       <w:r>
         <w:rPr>
@@ -1828,7 +2451,7 @@
         </w:rPr>
         <w:t xml:space="preserve">1–9. </w:t>
       </w:r>
-      <w:hyperlink r:id="rId11" w:history="1">
+      <w:hyperlink r:id="rId12" w:history="1">
         <w:r>
           <w:rPr>
             <w:rStyle w:val="Hyperlink"/>
@@ -1892,7 +2515,7 @@
         </w:rPr>
         <w:t xml:space="preserve">. </w:t>
       </w:r>
-      <w:hyperlink r:id="rId12" w:history="1">
+      <w:hyperlink r:id="rId13" w:history="1">
         <w:r>
           <w:rPr>
             <w:rStyle w:val="Hyperlink"/>
@@ -1941,7 +2564,39 @@
           <w:sz w:val="22"/>
           <w:szCs w:val="22"/>
         </w:rPr>
-        <w:t xml:space="preserve"> Samimy, S., Schirda, B., Nicholas, J. A., &amp; Prakash, R. S. (2020). Four weeks of mindfulness training vs. adaptive cognitive training in multiple sclerosis: Effects on processing speed and working memory. </w:t>
+        <w:t xml:space="preserve"> </w:t>
+      </w:r>
+      <w:proofErr w:type="spellStart"/>
+      <w:r>
+        <w:rPr>
+          <w:sz w:val="22"/>
+          <w:szCs w:val="22"/>
+        </w:rPr>
+        <w:t>Samimy</w:t>
+      </w:r>
+      <w:proofErr w:type="spellEnd"/>
+      <w:r>
+        <w:rPr>
+          <w:sz w:val="22"/>
+          <w:szCs w:val="22"/>
+        </w:rPr>
+        <w:t xml:space="preserve">, S., </w:t>
+      </w:r>
+      <w:proofErr w:type="spellStart"/>
+      <w:r>
+        <w:rPr>
+          <w:sz w:val="22"/>
+          <w:szCs w:val="22"/>
+        </w:rPr>
+        <w:t>Schirda</w:t>
+      </w:r>
+      <w:proofErr w:type="spellEnd"/>
+      <w:r>
+        <w:rPr>
+          <w:sz w:val="22"/>
+          <w:szCs w:val="22"/>
+        </w:rPr>
+        <w:t xml:space="preserve">, B., Nicholas, J. A., &amp; Prakash, R. S. (2020). Four weeks of mindfulness training vs. adaptive cognitive training in multiple sclerosis: Effects on processing speed and working memory. </w:t>
       </w:r>
       <w:r>
         <w:rPr>
@@ -1975,7 +2630,7 @@
         </w:rPr>
         <w:t xml:space="preserve">(5), 591. </w:t>
       </w:r>
-      <w:hyperlink r:id="rId13" w:history="1">
+      <w:hyperlink r:id="rId14" w:history="1">
         <w:r>
           <w:rPr>
             <w:rStyle w:val="Hyperlink"/>
@@ -1988,13 +2643,24 @@
     </w:p>
     <w:p>
       <w:pPr>
-        <w:spacing w:line="276" w:lineRule="auto"/>
-        <w:rPr>
-          <w:b/>
-          <w:sz w:val="22"/>
-          <w:szCs w:val="22"/>
-        </w:rPr>
-      </w:pPr>
+        <w:tabs>
+          <w:tab w:val="left" w:pos="7840"/>
+        </w:tabs>
+        <w:spacing w:line="276" w:lineRule="auto"/>
+        <w:rPr>
+          <w:b/>
+          <w:sz w:val="22"/>
+          <w:szCs w:val="22"/>
+        </w:rPr>
+      </w:pPr>
+      <w:r>
+        <w:rPr>
+          <w:b/>
+          <w:sz w:val="22"/>
+          <w:szCs w:val="22"/>
+        </w:rPr>
+        <w:tab/>
+      </w:r>
     </w:p>
     <w:p>
       <w:pPr>
@@ -2006,12 +2672,37 @@
           <w:szCs w:val="22"/>
         </w:rPr>
       </w:pPr>
-      <w:r>
-        <w:rPr>
-          <w:sz w:val="22"/>
-          <w:szCs w:val="22"/>
-        </w:rPr>
-        <w:t xml:space="preserve">Schirda, B., Duraney, E., Lee, H.K., </w:t>
+      <w:proofErr w:type="spellStart"/>
+      <w:r>
+        <w:rPr>
+          <w:sz w:val="22"/>
+          <w:szCs w:val="22"/>
+        </w:rPr>
+        <w:t>Schirda</w:t>
+      </w:r>
+      <w:proofErr w:type="spellEnd"/>
+      <w:r>
+        <w:rPr>
+          <w:sz w:val="22"/>
+          <w:szCs w:val="22"/>
+        </w:rPr>
+        <w:t xml:space="preserve">, B., </w:t>
+      </w:r>
+      <w:proofErr w:type="spellStart"/>
+      <w:r>
+        <w:rPr>
+          <w:sz w:val="22"/>
+          <w:szCs w:val="22"/>
+        </w:rPr>
+        <w:t>Duraney</w:t>
+      </w:r>
+      <w:proofErr w:type="spellEnd"/>
+      <w:r>
+        <w:rPr>
+          <w:sz w:val="22"/>
+          <w:szCs w:val="22"/>
+        </w:rPr>
+        <w:t xml:space="preserve">, E., Lee, H.K., </w:t>
       </w:r>
       <w:r>
         <w:rPr>
@@ -2061,7 +2752,7 @@
         </w:rPr>
         <w:t xml:space="preserve">(3), 206. </w:t>
       </w:r>
-      <w:hyperlink r:id="rId14" w:history="1">
+      <w:hyperlink r:id="rId15" w:history="1">
         <w:r>
           <w:rPr>
             <w:rStyle w:val="Hyperlink"/>
@@ -2122,7 +2813,7 @@
         </w:rPr>
         <w:t xml:space="preserve">(6), 670-676. </w:t>
       </w:r>
-      <w:hyperlink r:id="rId15" w:history="1">
+      <w:hyperlink r:id="rId16" w:history="1">
         <w:r>
           <w:rPr>
             <w:rStyle w:val="Hyperlink"/>
@@ -2231,12 +2922,21 @@
         </w:rPr>
         <w:t xml:space="preserve"> </w:t>
       </w:r>
-      <w:r>
-        <w:rPr>
-          <w:sz w:val="22"/>
-          <w:szCs w:val="22"/>
-        </w:rPr>
-        <w:t xml:space="preserve">Duraney, E.J., </w:t>
+      <w:proofErr w:type="spellStart"/>
+      <w:r>
+        <w:rPr>
+          <w:sz w:val="22"/>
+          <w:szCs w:val="22"/>
+        </w:rPr>
+        <w:t>Duraney</w:t>
+      </w:r>
+      <w:proofErr w:type="spellEnd"/>
+      <w:r>
+        <w:rPr>
+          <w:sz w:val="22"/>
+          <w:szCs w:val="22"/>
+        </w:rPr>
+        <w:t xml:space="preserve">, E.J., </w:t>
       </w:r>
       <w:r>
         <w:rPr>
@@ -2311,120 +3011,6 @@
           <w:szCs w:val="22"/>
         </w:rPr>
         <w:t xml:space="preserve"> </w:t>
-      </w:r>
-      <w:r>
-        <w:rPr>
-          <w:bCs/>
-          <w:sz w:val="22"/>
-          <w:szCs w:val="22"/>
-        </w:rPr>
-        <w:t>Manuscript submitted for publication</w:t>
-      </w:r>
-      <w:r>
-        <w:rPr>
-          <w:sz w:val="22"/>
-          <w:szCs w:val="22"/>
-        </w:rPr>
-        <w:t>.</w:t>
-      </w:r>
-    </w:p>
-    <w:p>
-      <w:pPr>
-        <w:spacing w:line="276" w:lineRule="auto"/>
-        <w:rPr>
-          <w:sz w:val="22"/>
-          <w:szCs w:val="22"/>
-        </w:rPr>
-      </w:pPr>
-    </w:p>
-    <w:p>
-      <w:pPr>
-        <w:spacing w:line="276" w:lineRule="auto"/>
-        <w:rPr>
-          <w:bCs/>
-          <w:sz w:val="22"/>
-          <w:szCs w:val="22"/>
-        </w:rPr>
-      </w:pPr>
-      <w:proofErr w:type="spellStart"/>
-      <w:r>
-        <w:rPr>
-          <w:sz w:val="22"/>
-          <w:szCs w:val="22"/>
-        </w:rPr>
-        <w:t>Duraney</w:t>
-      </w:r>
-      <w:proofErr w:type="spellEnd"/>
-      <w:r>
-        <w:rPr>
-          <w:sz w:val="22"/>
-          <w:szCs w:val="22"/>
-        </w:rPr>
-        <w:t xml:space="preserve">, E.J., Fisher M.F., </w:t>
-      </w:r>
-      <w:r>
-        <w:rPr>
-          <w:b/>
-          <w:bCs/>
-          <w:sz w:val="22"/>
-          <w:szCs w:val="22"/>
-        </w:rPr>
-        <w:t>Manglani, H.R.</w:t>
-      </w:r>
-      <w:r>
-        <w:rPr>
-          <w:sz w:val="22"/>
-          <w:szCs w:val="22"/>
-        </w:rPr>
-        <w:t>,</w:t>
-      </w:r>
-      <w:r>
-        <w:rPr>
-          <w:b/>
-          <w:bCs/>
-          <w:sz w:val="22"/>
-          <w:szCs w:val="22"/>
-        </w:rPr>
-        <w:t xml:space="preserve"> </w:t>
-      </w:r>
-      <w:r>
-        <w:rPr>
-          <w:sz w:val="22"/>
-          <w:szCs w:val="22"/>
-        </w:rPr>
-        <w:t>Andridge, R.R., Prakash, R.S.</w:t>
-      </w:r>
-      <w:r>
-        <w:rPr>
-          <w:sz w:val="22"/>
-          <w:szCs w:val="22"/>
-        </w:rPr>
-        <w:t xml:space="preserve"> </w:t>
-      </w:r>
-      <w:r>
-        <w:rPr>
-          <w:sz w:val="22"/>
-          <w:szCs w:val="22"/>
-        </w:rPr>
-        <w:t xml:space="preserve">Impact of Mindfulness Training on Daily Use of Emotion Regulation Strategies in Multiple Sclerosis: Secondary Analysis of a Pilot Randomized Controlled Trial. </w:t>
-      </w:r>
-      <w:r>
-        <w:rPr>
-          <w:bCs/>
-          <w:i/>
-          <w:iCs/>
-          <w:sz w:val="22"/>
-          <w:szCs w:val="22"/>
-        </w:rPr>
-        <w:t>Rehabilitation Psychology</w:t>
-      </w:r>
-      <w:r>
-        <w:rPr>
-          <w:bCs/>
-          <w:sz w:val="22"/>
-          <w:szCs w:val="22"/>
-        </w:rPr>
-        <w:t xml:space="preserve">. </w:t>
       </w:r>
       <w:r>
         <w:rPr>
@@ -2468,6 +3054,7 @@
           <w:sz w:val="22"/>
           <w:szCs w:val="22"/>
         </w:rPr>
+        <w:lastRenderedPageBreak/>
         <w:br/>
       </w:r>
       <w:r>
@@ -2549,7 +3136,7 @@
         </w:rPr>
         <w:t xml:space="preserve">, 2021.02.02.429232. </w:t>
       </w:r>
-      <w:hyperlink r:id="rId16" w:history="1">
+      <w:hyperlink r:id="rId17" w:history="1">
         <w:r>
           <w:rPr>
             <w:rStyle w:val="Hyperlink"/>
@@ -2722,7 +3309,6 @@
           <w:sz w:val="22"/>
           <w:szCs w:val="22"/>
         </w:rPr>
-        <w:lastRenderedPageBreak/>
         <w:t>Manglani, H.R.</w:t>
       </w:r>
       <w:r>
@@ -2746,7 +3332,23 @@
           <w:sz w:val="22"/>
           <w:szCs w:val="22"/>
         </w:rPr>
-        <w:t>Fisher, M.F., Duraney, E.J., Nicholas, J.A., &amp; Prakash R.S. (2021). Utility of the NIH toolbox cognition battery in multiple sclerosis.</w:t>
+        <w:t xml:space="preserve">Fisher, M.F., </w:t>
+      </w:r>
+      <w:proofErr w:type="spellStart"/>
+      <w:r>
+        <w:rPr>
+          <w:sz w:val="22"/>
+          <w:szCs w:val="22"/>
+        </w:rPr>
+        <w:t>Duraney</w:t>
+      </w:r>
+      <w:proofErr w:type="spellEnd"/>
+      <w:r>
+        <w:rPr>
+          <w:sz w:val="22"/>
+          <w:szCs w:val="22"/>
+        </w:rPr>
+        <w:t>, E.J., Nicholas, J.A., &amp; Prakash R.S. (2021). Utility of the NIH toolbox cognition battery in multiple sclerosis.</w:t>
       </w:r>
       <w:r>
         <w:rPr>
@@ -2869,7 +3471,23 @@
           <w:sz w:val="22"/>
           <w:szCs w:val="22"/>
         </w:rPr>
-        <w:t>, Duraney E., Andridge R. (2020). Cognitive Impairment in Multiple Sclerosis: Comparison of MACFIMS with the NIH Cognitive Toolbox.</w:t>
+        <w:t xml:space="preserve">, </w:t>
+      </w:r>
+      <w:proofErr w:type="spellStart"/>
+      <w:r>
+        <w:rPr>
+          <w:sz w:val="22"/>
+          <w:szCs w:val="22"/>
+        </w:rPr>
+        <w:t>Duraney</w:t>
+      </w:r>
+      <w:proofErr w:type="spellEnd"/>
+      <w:r>
+        <w:rPr>
+          <w:sz w:val="22"/>
+          <w:szCs w:val="22"/>
+        </w:rPr>
+        <w:t xml:space="preserve"> E., Andridge R. (2020). Cognitive Impairment in Multiple Sclerosis: Comparison of MACFIMS with the NIH Cognitive Toolbox.</w:t>
       </w:r>
       <w:r>
         <w:rPr>
@@ -3043,7 +3661,39 @@
           <w:sz w:val="22"/>
           <w:szCs w:val="22"/>
         </w:rPr>
-        <w:t>, Samimy, S., Schirda, B., Lee, K.,</w:t>
+        <w:t xml:space="preserve">, </w:t>
+      </w:r>
+      <w:proofErr w:type="spellStart"/>
+      <w:r>
+        <w:rPr>
+          <w:sz w:val="22"/>
+          <w:szCs w:val="22"/>
+        </w:rPr>
+        <w:t>Samimy</w:t>
+      </w:r>
+      <w:proofErr w:type="spellEnd"/>
+      <w:r>
+        <w:rPr>
+          <w:sz w:val="22"/>
+          <w:szCs w:val="22"/>
+        </w:rPr>
+        <w:t xml:space="preserve">, S., </w:t>
+      </w:r>
+      <w:proofErr w:type="spellStart"/>
+      <w:r>
+        <w:rPr>
+          <w:sz w:val="22"/>
+          <w:szCs w:val="22"/>
+        </w:rPr>
+        <w:t>Schirda</w:t>
+      </w:r>
+      <w:proofErr w:type="spellEnd"/>
+      <w:r>
+        <w:rPr>
+          <w:sz w:val="22"/>
+          <w:szCs w:val="22"/>
+        </w:rPr>
+        <w:t>, B., Lee, K.,</w:t>
       </w:r>
       <w:bookmarkStart w:id="0" w:name="OLE_LINK16"/>
       <w:bookmarkStart w:id="1" w:name="OLE_LINK17"/>
@@ -3454,7 +4104,39 @@
           <w:sz w:val="22"/>
           <w:szCs w:val="22"/>
         </w:rPr>
-        <w:t>, Samimy, S., Schirda, B., Lee, K., Prakash, R.S. (2018)</w:t>
+        <w:t xml:space="preserve">, </w:t>
+      </w:r>
+      <w:proofErr w:type="spellStart"/>
+      <w:r>
+        <w:rPr>
+          <w:sz w:val="22"/>
+          <w:szCs w:val="22"/>
+        </w:rPr>
+        <w:t>Samimy</w:t>
+      </w:r>
+      <w:proofErr w:type="spellEnd"/>
+      <w:r>
+        <w:rPr>
+          <w:sz w:val="22"/>
+          <w:szCs w:val="22"/>
+        </w:rPr>
+        <w:t xml:space="preserve">, S., </w:t>
+      </w:r>
+      <w:proofErr w:type="spellStart"/>
+      <w:r>
+        <w:rPr>
+          <w:sz w:val="22"/>
+          <w:szCs w:val="22"/>
+        </w:rPr>
+        <w:t>Schirda</w:t>
+      </w:r>
+      <w:proofErr w:type="spellEnd"/>
+      <w:r>
+        <w:rPr>
+          <w:sz w:val="22"/>
+          <w:szCs w:val="22"/>
+        </w:rPr>
+        <w:t>, B., Lee, K., Prakash, R.S. (2018)</w:t>
       </w:r>
       <w:bookmarkEnd w:id="8"/>
       <w:bookmarkEnd w:id="9"/>
@@ -3559,7 +4241,6 @@
           <w:sz w:val="22"/>
           <w:szCs w:val="22"/>
         </w:rPr>
-        <w:lastRenderedPageBreak/>
         <w:t>Manglani, H.R.</w:t>
       </w:r>
       <w:r>
@@ -4130,7 +4811,7 @@
         </w:rPr>
         <w:t xml:space="preserve">. Retrieved from </w:t>
       </w:r>
-      <w:hyperlink r:id="rId17" w:history="1">
+      <w:hyperlink r:id="rId18" w:history="1">
         <w:r>
           <w:rPr>
             <w:rStyle w:val="Hyperlink"/>
@@ -4173,6 +4854,7 @@
           <w:sz w:val="22"/>
           <w:szCs w:val="22"/>
         </w:rPr>
+        <w:lastRenderedPageBreak/>
         <w:t xml:space="preserve">Manglani, H.R. </w:t>
       </w:r>
       <w:r>
@@ -4218,7 +4900,7 @@
         </w:rPr>
         <w:t xml:space="preserve">Retrieved from </w:t>
       </w:r>
-      <w:hyperlink r:id="rId18" w:history="1">
+      <w:hyperlink r:id="rId19" w:history="1">
         <w:r>
           <w:rPr>
             <w:rStyle w:val="Hyperlink"/>
@@ -4481,7 +5163,6 @@
           <w:sz w:val="22"/>
           <w:szCs w:val="22"/>
         </w:rPr>
-        <w:lastRenderedPageBreak/>
         <w:t xml:space="preserve">Prof. Gerard La </w:t>
       </w:r>
       <w:proofErr w:type="spellStart"/>
@@ -4629,7 +5310,14 @@
           <w:sz w:val="22"/>
           <w:szCs w:val="22"/>
         </w:rPr>
-        <w:t xml:space="preserve"> – present</w:t>
+        <w:t xml:space="preserve"> – </w:t>
+      </w:r>
+      <w:r>
+        <w:rPr>
+          <w:sz w:val="22"/>
+          <w:szCs w:val="22"/>
+        </w:rPr>
+        <w:t>2022</w:t>
       </w:r>
       <w:r>
         <w:rPr>
@@ -5294,6 +5982,7 @@
           <w:sz w:val="22"/>
           <w:szCs w:val="22"/>
         </w:rPr>
+        <w:lastRenderedPageBreak/>
         <w:t xml:space="preserve">Deliver manualized dyadic intervention to </w:t>
       </w:r>
       <w:r>
@@ -5636,7 +6325,6 @@
           <w:sz w:val="22"/>
           <w:szCs w:val="22"/>
         </w:rPr>
-        <w:lastRenderedPageBreak/>
         <w:t xml:space="preserve">Determine eligibility for </w:t>
       </w:r>
       <w:proofErr w:type="spellStart"/>
@@ -6311,6 +6999,7 @@
           <w:sz w:val="22"/>
           <w:szCs w:val="22"/>
         </w:rPr>
+        <w:lastRenderedPageBreak/>
         <w:t xml:space="preserve">Duties included leading eight-week Mindfulness Based Stress Reduction (MBSR) with group-based mindfulness practices including breath awareness, body scan, loving-kindness, mountain meditation, walking meditation, and mindful eating. Delivered instruction on mindful listening and facilitated inquiry of practices. </w:t>
       </w:r>
     </w:p>
@@ -6446,7 +7135,6 @@
           <w:sz w:val="22"/>
           <w:szCs w:val="22"/>
         </w:rPr>
-        <w:lastRenderedPageBreak/>
         <w:t>Duties included providing individual psychotherapy using Acceptance and Commitment Therapy (ACT) to diverse patients from low socioeconomic backgrounds, with poor health literacy, and comorbid chronic health conditions.</w:t>
       </w:r>
     </w:p>
@@ -6493,7 +7181,25 @@
           <w:sz w:val="22"/>
           <w:szCs w:val="22"/>
         </w:rPr>
-        <w:t xml:space="preserve">Co-facilitated group-based chronic pain rehabilitation program using ACT to identify painful thoughts, emotions, and sensations, increase awareness through mindfulness practices, promote psychological flexibility through experiential cognitive defusion exercises, set goals, and promote value-based living. </w:t>
+        <w:t xml:space="preserve">Co-facilitated group-based chronic pain rehabilitation program using ACT to identify painful thoughts, emotions, and sensations, increase awareness through mindfulness practices, promote psychological flexibility through experiential cognitive </w:t>
+      </w:r>
+      <w:proofErr w:type="spellStart"/>
+      <w:r>
+        <w:rPr>
+          <w:rFonts w:ascii="Times New Roman" w:hAnsi="Times New Roman" w:cs="Times New Roman"/>
+          <w:sz w:val="22"/>
+          <w:szCs w:val="22"/>
+        </w:rPr>
+        <w:t>defusion</w:t>
+      </w:r>
+      <w:proofErr w:type="spellEnd"/>
+      <w:r>
+        <w:rPr>
+          <w:rFonts w:ascii="Times New Roman" w:hAnsi="Times New Roman" w:cs="Times New Roman"/>
+          <w:sz w:val="22"/>
+          <w:szCs w:val="22"/>
+        </w:rPr>
+        <w:t xml:space="preserve"> exercises, set goals, and promote value-based living. </w:t>
       </w:r>
     </w:p>
     <w:p>
@@ -6708,6 +7414,7 @@
           <w:sz w:val="22"/>
           <w:szCs w:val="22"/>
         </w:rPr>
+        <w:lastRenderedPageBreak/>
         <w:t>Neuropsychological duties for outpatient evaluations included conducting clinical interviews, writing integrated reports using results from neuropsychological testing, and curating personalized treatment recommendations using a biopsychosocial approach.</w:t>
       </w:r>
     </w:p>
@@ -6795,7 +7502,6 @@
           <w:sz w:val="22"/>
           <w:szCs w:val="22"/>
         </w:rPr>
-        <w:lastRenderedPageBreak/>
         <w:t xml:space="preserve">Didactics: Participated in weekly neuropsychology didactic presentations on neuroanatomy, neurologic and psychiatric diseases and disorders, neuropsychological assessment, and cognitive rehabilitation. </w:t>
       </w:r>
     </w:p>
@@ -7321,6 +8027,7 @@
           <w:sz w:val="22"/>
           <w:szCs w:val="22"/>
         </w:rPr>
+        <w:lastRenderedPageBreak/>
         <w:t>2017</w:t>
       </w:r>
       <w:r>
@@ -8497,7 +9204,6 @@
           <w:sz w:val="22"/>
           <w:szCs w:val="22"/>
         </w:rPr>
-        <w:lastRenderedPageBreak/>
         <w:t>SKILLS</w:t>
       </w:r>
     </w:p>
@@ -8518,9 +9224,9 @@
       </w:r>
     </w:p>
     <w:sectPr>
-      <w:headerReference w:type="default" r:id="rId19"/>
-      <w:footerReference w:type="even" r:id="rId20"/>
-      <w:footerReference w:type="default" r:id="rId21"/>
+      <w:headerReference w:type="default" r:id="rId20"/>
+      <w:footerReference w:type="even" r:id="rId21"/>
+      <w:footerReference w:type="default" r:id="rId22"/>
       <w:pgSz w:w="12240" w:h="15840"/>
       <w:pgMar w:top="1080" w:right="1080" w:bottom="1080" w:left="1080" w:header="432" w:footer="720" w:gutter="0"/>
       <w:cols w:space="720"/>
@@ -8562,11 +9268,6 @@
         <w:docPartUnique/>
       </w:docPartObj>
     </w:sdtPr>
-    <w:sdtEndPr>
-      <w:rPr>
-        <w:rStyle w:val="PageNumber"/>
-      </w:rPr>
-    </w:sdtEndPr>
     <w:sdtContent>
       <w:p>
         <w:pPr>
@@ -8620,11 +9321,6 @@
         <w:docPartUnique/>
       </w:docPartObj>
     </w:sdtPr>
-    <w:sdtEndPr>
-      <w:rPr>
-        <w:rStyle w:val="PageNumber"/>
-      </w:rPr>
-    </w:sdtEndPr>
     <w:sdtContent>
       <w:p>
         <w:pPr>
@@ -8739,7 +9435,7 @@
         <w:sz w:val="20"/>
         <w:szCs w:val="20"/>
       </w:rPr>
-      <w:t>5</w:t>
+      <w:t>8</w:t>
     </w:r>
     <w:r>
       <w:rPr>
@@ -9774,31 +10470,31 @@
       </w:rPr>
     </w:lvl>
   </w:abstractNum>
-  <w:num w:numId="1" w16cid:durableId="1041396067">
+  <w:num w:numId="1" w16cid:durableId="1913193122">
     <w:abstractNumId w:val="6"/>
   </w:num>
-  <w:num w:numId="2" w16cid:durableId="2031100519">
+  <w:num w:numId="2" w16cid:durableId="760880127">
     <w:abstractNumId w:val="5"/>
   </w:num>
-  <w:num w:numId="3" w16cid:durableId="645476050">
+  <w:num w:numId="3" w16cid:durableId="1336767531">
     <w:abstractNumId w:val="1"/>
   </w:num>
-  <w:num w:numId="4" w16cid:durableId="552811909">
+  <w:num w:numId="4" w16cid:durableId="76480581">
     <w:abstractNumId w:val="8"/>
   </w:num>
-  <w:num w:numId="5" w16cid:durableId="1515919902">
+  <w:num w:numId="5" w16cid:durableId="1318850031">
     <w:abstractNumId w:val="2"/>
   </w:num>
-  <w:num w:numId="6" w16cid:durableId="598566384">
+  <w:num w:numId="6" w16cid:durableId="1900626616">
     <w:abstractNumId w:val="4"/>
   </w:num>
-  <w:num w:numId="7" w16cid:durableId="2030132235">
+  <w:num w:numId="7" w16cid:durableId="416564012">
     <w:abstractNumId w:val="0"/>
   </w:num>
-  <w:num w:numId="8" w16cid:durableId="19745288">
+  <w:num w:numId="8" w16cid:durableId="266889568">
     <w:abstractNumId w:val="7"/>
   </w:num>
-  <w:num w:numId="9" w16cid:durableId="1847210942">
+  <w:num w:numId="9" w16cid:durableId="301080678">
     <w:abstractNumId w:val="3"/>
   </w:num>
 </w:numbering>
@@ -10206,6 +10902,7 @@
   <w:style w:type="character" w:default="1" w:styleId="DefaultParagraphFont">
     <w:name w:val="Default Paragraph Font"/>
     <w:uiPriority w:val="1"/>
+    <w:semiHidden/>
     <w:unhideWhenUsed/>
   </w:style>
   <w:style w:type="table" w:default="1" w:styleId="TableNormal">

</xml_diff>